<commit_message>
List of counties processing
</commit_message>
<xml_diff>
--- a/kenya-county-profiles/Kenya County Profiles2round.docx
+++ b/kenya-county-profiles/Kenya County Profiles2round.docx
@@ -842,16 +842,7 @@
           <w:color w:val="FF0000"/>
           <w:lang w:val="en-US"/>
         </w:rPr>
-        <w:t>u</w:t>
-      </w:r>
-      <w:bookmarkStart w:id="0" w:name="_GoBack"/>
-      <w:bookmarkEnd w:id="0"/>
-      <w:r>
-        <w:rPr>
-          <w:color w:val="FF0000"/>
-          <w:lang w:val="en-US"/>
-        </w:rPr>
-        <w:t>nificara</w:t>
+        <w:t>unificara</w:t>
       </w:r>
       <w:proofErr w:type="spellEnd"/>
       <w:r>
@@ -1420,6 +1411,8 @@
                 <w:lang w:val="en-US" w:eastAsia="es-CO"/>
               </w:rPr>
             </w:pPr>
+            <w:bookmarkStart w:id="0" w:name="_GoBack"/>
+            <w:bookmarkEnd w:id="0"/>
             <w:r>
               <w:rPr>
                 <w:rFonts w:ascii="Calibri" w:eastAsia="Times New Roman" w:hAnsi="Calibri" w:cs="Times New Roman"/>
@@ -1538,6 +1531,13 @@
                 <w:lang w:val="en-US" w:eastAsia="es-CO"/>
               </w:rPr>
             </w:pPr>
+            <w:r>
+              <w:rPr>
+                <w:rFonts w:ascii="Calibri" w:eastAsia="Times New Roman" w:hAnsi="Calibri" w:cs="Times New Roman"/>
+                <w:lang w:val="en-US" w:eastAsia="es-CO"/>
+              </w:rPr>
+              <w:t>Processing</w:t>
+            </w:r>
           </w:p>
         </w:tc>
         <w:tc>
@@ -1729,6 +1729,13 @@
                 <w:lang w:val="en-US" w:eastAsia="es-CO"/>
               </w:rPr>
             </w:pPr>
+            <w:r>
+              <w:rPr>
+                <w:rFonts w:ascii="Calibri" w:eastAsia="Times New Roman" w:hAnsi="Calibri" w:cs="Times New Roman"/>
+                <w:lang w:val="en-US" w:eastAsia="es-CO"/>
+              </w:rPr>
+              <w:t>Processing</w:t>
+            </w:r>
           </w:p>
         </w:tc>
         <w:tc>
@@ -1920,6 +1927,13 @@
                 <w:lang w:val="en-US" w:eastAsia="es-CO"/>
               </w:rPr>
             </w:pPr>
+            <w:r>
+              <w:rPr>
+                <w:rFonts w:ascii="Calibri" w:eastAsia="Times New Roman" w:hAnsi="Calibri" w:cs="Times New Roman"/>
+                <w:lang w:val="en-US" w:eastAsia="es-CO"/>
+              </w:rPr>
+              <w:t>Processing</w:t>
+            </w:r>
           </w:p>
         </w:tc>
         <w:tc>
@@ -2111,6 +2125,13 @@
                 <w:lang w:val="en-US" w:eastAsia="es-CO"/>
               </w:rPr>
             </w:pPr>
+            <w:r>
+              <w:rPr>
+                <w:rFonts w:ascii="Calibri" w:eastAsia="Times New Roman" w:hAnsi="Calibri" w:cs="Times New Roman"/>
+                <w:lang w:val="en-US" w:eastAsia="es-CO"/>
+              </w:rPr>
+              <w:t>Processing</w:t>
+            </w:r>
           </w:p>
         </w:tc>
         <w:tc>
@@ -2302,6 +2323,13 @@
                 <w:lang w:val="en-US" w:eastAsia="es-CO"/>
               </w:rPr>
             </w:pPr>
+            <w:r>
+              <w:rPr>
+                <w:rFonts w:ascii="Calibri" w:eastAsia="Times New Roman" w:hAnsi="Calibri" w:cs="Times New Roman"/>
+                <w:lang w:val="en-US" w:eastAsia="es-CO"/>
+              </w:rPr>
+              <w:t>Processing</w:t>
+            </w:r>
           </w:p>
         </w:tc>
         <w:tc>
@@ -5394,7 +5422,7 @@
 </file>
 
 <file path=customXml/itemProps1.xml><?xml version="1.0" encoding="utf-8"?>
-<ds:datastoreItem xmlns:ds="http://schemas.openxmlformats.org/officeDocument/2006/customXml" ds:itemID="{A0B5007A-9F25-42A1-88F1-DD78D1FD64C4}">
+<ds:datastoreItem xmlns:ds="http://schemas.openxmlformats.org/officeDocument/2006/customXml" ds:itemID="{E0BF8025-8C7E-41A4-BCEC-A4D8E7F5CF33}">
   <ds:schemaRefs>
     <ds:schemaRef ds:uri="http://schemas.openxmlformats.org/officeDocument/2006/bibliography"/>
   </ds:schemaRefs>

</xml_diff>

<commit_message>
Updates in to-do list
</commit_message>
<xml_diff>
--- a/kenya-county-profiles/Kenya County Profiles2round.docx
+++ b/kenya-county-profiles/Kenya County Profiles2round.docx
@@ -63,6 +63,228 @@
         </w:rPr>
         <w:t>: 2 (first: 23 Jan 2017; second: 20 Feb 2017)</w:t>
       </w:r>
+    </w:p>
+    <w:p>
+      <w:pPr>
+        <w:rPr>
+          <w:lang w:val="en-US"/>
+        </w:rPr>
+      </w:pPr>
+      <w:r>
+        <w:rPr>
+          <w:b/>
+          <w:lang w:val="en-US"/>
+        </w:rPr>
+        <w:t>First</w:t>
+      </w:r>
+      <w:r>
+        <w:rPr>
+          <w:lang w:val="en-US"/>
+        </w:rPr>
+        <w:t xml:space="preserve">: </w:t>
+      </w:r>
+      <w:r>
+        <w:rPr>
+          <w:lang w:val="en-US"/>
+        </w:rPr>
+        <w:t>Bomet</w:t>
+      </w:r>
+      <w:r>
+        <w:rPr>
+          <w:lang w:val="en-US"/>
+        </w:rPr>
+        <w:t xml:space="preserve">, </w:t>
+      </w:r>
+      <w:r>
+        <w:rPr>
+          <w:lang w:val="en-US"/>
+        </w:rPr>
+        <w:t>Kericho</w:t>
+      </w:r>
+      <w:r>
+        <w:rPr>
+          <w:lang w:val="en-US"/>
+        </w:rPr>
+        <w:t xml:space="preserve">, </w:t>
+      </w:r>
+      <w:r>
+        <w:rPr>
+          <w:lang w:val="en-US"/>
+        </w:rPr>
+        <w:t>Kakamega</w:t>
+      </w:r>
+      <w:r>
+        <w:rPr>
+          <w:lang w:val="en-US"/>
+        </w:rPr>
+        <w:t xml:space="preserve">, </w:t>
+      </w:r>
+      <w:r>
+        <w:rPr>
+          <w:lang w:val="en-US"/>
+        </w:rPr>
+        <w:t>Uasin Gishu</w:t>
+      </w:r>
+      <w:r>
+        <w:rPr>
+          <w:lang w:val="en-US"/>
+        </w:rPr>
+        <w:t xml:space="preserve">, </w:t>
+      </w:r>
+      <w:r>
+        <w:rPr>
+          <w:lang w:val="en-US"/>
+        </w:rPr>
+        <w:t>Keiyo-Marakwet</w:t>
+      </w:r>
+      <w:r>
+        <w:rPr>
+          <w:lang w:val="en-US"/>
+        </w:rPr>
+        <w:t xml:space="preserve">, </w:t>
+      </w:r>
+      <w:r>
+        <w:rPr>
+          <w:lang w:val="en-US"/>
+        </w:rPr>
+        <w:t>Machakos</w:t>
+      </w:r>
+      <w:r>
+        <w:rPr>
+          <w:lang w:val="en-US"/>
+        </w:rPr>
+        <w:t xml:space="preserve">, </w:t>
+      </w:r>
+      <w:r>
+        <w:rPr>
+          <w:lang w:val="en-US"/>
+        </w:rPr>
+        <w:t>Kisumu</w:t>
+      </w:r>
+      <w:r>
+        <w:rPr>
+          <w:lang w:val="en-US"/>
+        </w:rPr>
+        <w:t xml:space="preserve">, </w:t>
+      </w:r>
+      <w:r>
+        <w:rPr>
+          <w:lang w:val="en-US"/>
+        </w:rPr>
+        <w:t>Kajiado</w:t>
+      </w:r>
+    </w:p>
+    <w:p>
+      <w:pPr>
+        <w:rPr>
+          <w:lang w:val="en-US"/>
+        </w:rPr>
+      </w:pPr>
+      <w:r>
+        <w:rPr>
+          <w:b/>
+          <w:lang w:val="en-US"/>
+        </w:rPr>
+        <w:t>Second</w:t>
+      </w:r>
+      <w:r>
+        <w:rPr>
+          <w:lang w:val="en-US"/>
+        </w:rPr>
+        <w:t xml:space="preserve">: </w:t>
+      </w:r>
+      <w:r>
+        <w:rPr>
+          <w:lang w:val="en-US"/>
+        </w:rPr>
+        <w:t>Baringo</w:t>
+      </w:r>
+      <w:r>
+        <w:rPr>
+          <w:lang w:val="en-US"/>
+        </w:rPr>
+        <w:t xml:space="preserve">, </w:t>
+      </w:r>
+      <w:r>
+        <w:rPr>
+          <w:lang w:val="en-US"/>
+        </w:rPr>
+        <w:t>Laikipia</w:t>
+      </w:r>
+      <w:r>
+        <w:rPr>
+          <w:lang w:val="en-US"/>
+        </w:rPr>
+        <w:t xml:space="preserve">, </w:t>
+      </w:r>
+      <w:r>
+        <w:rPr>
+          <w:lang w:val="en-US"/>
+        </w:rPr>
+        <w:t>Tharaka</w:t>
+      </w:r>
+      <w:r>
+        <w:rPr>
+          <w:lang w:val="en-US"/>
+        </w:rPr>
+        <w:t xml:space="preserve">, </w:t>
+      </w:r>
+      <w:r>
+        <w:rPr>
+          <w:lang w:val="en-US"/>
+        </w:rPr>
+        <w:t>Lamu</w:t>
+      </w:r>
+      <w:r>
+        <w:rPr>
+          <w:lang w:val="en-US"/>
+        </w:rPr>
+        <w:t xml:space="preserve">, </w:t>
+      </w:r>
+      <w:r>
+        <w:rPr>
+          <w:lang w:val="en-US"/>
+        </w:rPr>
+        <w:t>Marsabit</w:t>
+      </w:r>
+      <w:r>
+        <w:rPr>
+          <w:lang w:val="en-US"/>
+        </w:rPr>
+        <w:t xml:space="preserve">, </w:t>
+      </w:r>
+      <w:r>
+        <w:rPr>
+          <w:lang w:val="en-US"/>
+        </w:rPr>
+        <w:t>Isiolo</w:t>
+      </w:r>
+      <w:r>
+        <w:rPr>
+          <w:lang w:val="en-US"/>
+        </w:rPr>
+        <w:t xml:space="preserve">, </w:t>
+      </w:r>
+      <w:r>
+        <w:rPr>
+          <w:lang w:val="en-US"/>
+        </w:rPr>
+        <w:t>Wajir</w:t>
+      </w:r>
+      <w:r>
+        <w:rPr>
+          <w:lang w:val="en-US"/>
+        </w:rPr>
+        <w:t xml:space="preserve">, </w:t>
+      </w:r>
+      <w:r>
+        <w:rPr>
+          <w:lang w:val="en-US"/>
+        </w:rPr>
+        <w:t>Mandera</w:t>
+      </w:r>
+      <w:bookmarkStart w:id="0" w:name="_GoBack"/>
+      <w:bookmarkEnd w:id="0"/>
     </w:p>
     <w:p>
       <w:pPr>
@@ -156,6 +378,7 @@
           <w:b/>
           <w:lang w:val="en-US"/>
         </w:rPr>
+        <w:lastRenderedPageBreak/>
         <w:t>Some R-scripts new to be updated in order to run the process automatically</w:t>
       </w:r>
       <w:r>
@@ -176,7 +399,6 @@
         <w:rPr>
           <w:lang w:val="en-US"/>
         </w:rPr>
-        <w:lastRenderedPageBreak/>
         <w:t xml:space="preserve">Climate data resampled </w:t>
       </w:r>
       <w:r>
@@ -398,7 +620,7 @@
       <w:r>
         <w:rPr>
           <w:b/>
-          <w:color w:val="FF0000"/>
+          <w:color w:val="538135" w:themeColor="accent6" w:themeShade="BF"/>
           <w:lang w:val="en-US"/>
         </w:rPr>
         <w:t>-OK</w:t>
@@ -418,47 +640,35 @@
       </w:pPr>
       <w:r>
         <w:rPr>
+          <w:b/>
+          <w:color w:val="538135" w:themeColor="accent6" w:themeShade="BF"/>
           <w:lang w:val="en-US"/>
         </w:rPr>
         <w:t>Processing observational data: extracting spatiotemporal data</w:t>
       </w:r>
       <w:r>
         <w:rPr>
+          <w:b/>
+          <w:color w:val="538135" w:themeColor="accent6" w:themeShade="BF"/>
           <w:lang w:val="en-US"/>
         </w:rPr>
         <w:t xml:space="preserve"> for each specific county</w:t>
       </w:r>
       <w:r>
         <w:rPr>
-          <w:lang w:val="en-US"/>
-        </w:rPr>
-        <w:t xml:space="preserve"> (data sources: CHIRPS, Sheffield, ISRIC) (R-script: </w:t>
-      </w:r>
-      <w:r>
-        <w:rPr>
-          <w:color w:val="0070C0"/>
-          <w:lang w:val="en-US"/>
-        </w:rPr>
-        <w:t>00_KACCAL_input_data.R</w:t>
-      </w:r>
-      <w:r>
-        <w:rPr>
-          <w:lang w:val="en-US"/>
-        </w:rPr>
-        <w:t>)</w:t>
-      </w:r>
-      <w:r>
-        <w:rPr>
-          <w:lang w:val="en-US"/>
-        </w:rPr>
-        <w:t xml:space="preserve"> </w:t>
-      </w:r>
-      <w:r>
-        <w:rPr>
-          <w:color w:val="FF0000"/>
-          <w:lang w:val="en-US"/>
-        </w:rPr>
-        <w:t>-OK</w:t>
+          <w:b/>
+          <w:color w:val="538135" w:themeColor="accent6" w:themeShade="BF"/>
+          <w:lang w:val="en-US"/>
+        </w:rPr>
+        <w:t xml:space="preserve"> (data sources: CHIRPS, Sheffield, ISRIC) (R-script: 00_KACCAL_input_data.R)</w:t>
+      </w:r>
+      <w:r>
+        <w:rPr>
+          <w:b/>
+          <w:color w:val="538135" w:themeColor="accent6" w:themeShade="BF"/>
+          <w:lang w:val="en-US"/>
+        </w:rPr>
+        <w:t xml:space="preserve"> -OK</w:t>
       </w:r>
     </w:p>
     <w:p>
@@ -475,103 +685,20 @@
       </w:pPr>
       <w:r>
         <w:rPr>
-          <w:lang w:val="en-US"/>
-        </w:rPr>
-        <w:t xml:space="preserve">Identify 100-wettest days within January-June and July-December for variables PREC, TMAX, TMIN, SRAD at the present (R-script: </w:t>
-      </w:r>
-      <w:r>
-        <w:rPr>
-          <w:color w:val="0070C0"/>
-          <w:lang w:val="en-US"/>
-        </w:rPr>
-        <w:t>00_KACCAL_input_data.R</w:t>
-      </w:r>
-      <w:r>
-        <w:rPr>
-          <w:lang w:val="en-US"/>
-        </w:rPr>
-        <w:t>)</w:t>
-      </w:r>
-      <w:r>
-        <w:rPr>
-          <w:lang w:val="en-US"/>
-        </w:rPr>
-        <w:t xml:space="preserve"> </w:t>
-      </w:r>
-      <w:r>
-        <w:rPr>
-          <w:lang w:val="en-US"/>
-        </w:rPr>
-        <w:t>–</w:t>
-      </w:r>
-      <w:r>
-        <w:rPr>
-          <w:lang w:val="en-US"/>
-        </w:rPr>
-        <w:t xml:space="preserve"> </w:t>
-      </w:r>
-      <w:r>
-        <w:rPr>
-          <w:color w:val="FF0000"/>
-          <w:lang w:val="en-US"/>
-        </w:rPr>
-        <w:t>Jaime</w:t>
-      </w:r>
-      <w:r>
-        <w:rPr>
-          <w:color w:val="FF0000"/>
-          <w:lang w:val="en-US"/>
-        </w:rPr>
-        <w:t xml:space="preserve"> OK para un county</w:t>
-      </w:r>
-      <w:r>
-        <w:rPr>
-          <w:color w:val="FF0000"/>
-          <w:lang w:val="en-US"/>
-        </w:rPr>
-        <w:t xml:space="preserve"> </w:t>
-      </w:r>
-      <w:proofErr w:type="spellStart"/>
-      <w:r>
-        <w:rPr>
-          <w:color w:val="FF0000"/>
-          <w:lang w:val="en-US"/>
-        </w:rPr>
-        <w:t>falta</w:t>
-      </w:r>
-      <w:proofErr w:type="spellEnd"/>
-      <w:r>
-        <w:rPr>
-          <w:color w:val="FF0000"/>
-          <w:lang w:val="en-US"/>
-        </w:rPr>
-        <w:t xml:space="preserve"> para </w:t>
-      </w:r>
-      <w:proofErr w:type="spellStart"/>
-      <w:r>
-        <w:rPr>
-          <w:color w:val="FF0000"/>
-          <w:lang w:val="en-US"/>
-        </w:rPr>
-        <w:t>los</w:t>
-      </w:r>
-      <w:proofErr w:type="spellEnd"/>
-      <w:r>
-        <w:rPr>
-          <w:color w:val="FF0000"/>
-          <w:lang w:val="en-US"/>
-        </w:rPr>
-        <w:t xml:space="preserve"> </w:t>
-      </w:r>
-      <w:proofErr w:type="spellStart"/>
-      <w:r>
-        <w:rPr>
-          <w:color w:val="FF0000"/>
-          <w:lang w:val="en-US"/>
-        </w:rPr>
-        <w:t>demás</w:t>
-      </w:r>
-      <w:proofErr w:type="spellEnd"/>
+          <w:b/>
+          <w:color w:val="538135" w:themeColor="accent6" w:themeShade="BF"/>
+          <w:lang w:val="en-US"/>
+        </w:rPr>
+        <w:t>Identify 100-wettest days within January-June and July-December for variables PREC, TMAX, TMIN, SRAD at the present (R-script: 00_KACCAL_input_data.R)</w:t>
+      </w:r>
+      <w:r>
+        <w:rPr>
+          <w:b/>
+          <w:color w:val="538135" w:themeColor="accent6" w:themeShade="BF"/>
+          <w:lang w:val="en-US"/>
+        </w:rPr>
+        <w:t xml:space="preserve"> -OK</w:t>
+      </w:r>
     </w:p>
     <w:p>
       <w:pPr>
@@ -1411,8 +1538,6 @@
                 <w:lang w:val="en-US" w:eastAsia="es-CO"/>
               </w:rPr>
             </w:pPr>
-            <w:bookmarkStart w:id="0" w:name="_GoBack"/>
-            <w:bookmarkEnd w:id="0"/>
             <w:r>
               <w:rPr>
                 <w:rFonts w:ascii="Calibri" w:eastAsia="Times New Roman" w:hAnsi="Calibri" w:cs="Times New Roman"/>
@@ -2210,6 +2335,7 @@
                 <w:rFonts w:ascii="Calibri" w:eastAsia="Times New Roman" w:hAnsi="Calibri" w:cs="Times New Roman"/>
                 <w:lang w:val="en-US" w:eastAsia="es-CO"/>
               </w:rPr>
+              <w:lastRenderedPageBreak/>
               <w:t>23 Jan 2017</w:t>
             </w:r>
           </w:p>
@@ -2408,7 +2534,6 @@
                 <w:rFonts w:ascii="Calibri" w:eastAsia="Times New Roman" w:hAnsi="Calibri" w:cs="Times New Roman"/>
                 <w:lang w:val="en-US" w:eastAsia="es-CO"/>
               </w:rPr>
-              <w:lastRenderedPageBreak/>
               <w:t>23 Jan 2017</w:t>
             </w:r>
           </w:p>
@@ -5422,7 +5547,7 @@
 </file>
 
 <file path=customXml/itemProps1.xml><?xml version="1.0" encoding="utf-8"?>
-<ds:datastoreItem xmlns:ds="http://schemas.openxmlformats.org/officeDocument/2006/customXml" ds:itemID="{E0BF8025-8C7E-41A4-BCEC-A4D8E7F5CF33}">
+<ds:datastoreItem xmlns:ds="http://schemas.openxmlformats.org/officeDocument/2006/customXml" ds:itemID="{4899D34C-9562-454C-9D88-CC6C150D6833}">
   <ds:schemaRefs>
     <ds:schemaRef ds:uri="http://schemas.openxmlformats.org/officeDocument/2006/bibliography"/>
   </ds:schemaRefs>

</xml_diff>

<commit_message>
Modify planting dates according to GGCMI data
</commit_message>
<xml_diff>
--- a/kenya-county-profiles/Kenya County Profiles2round.docx
+++ b/kenya-county-profiles/Kenya County Profiles2round.docx
@@ -61,7 +61,43 @@
         <w:rPr>
           <w:lang w:val="en-US"/>
         </w:rPr>
-        <w:t>: 2 (first: 23 Jan 2017; second: 20 Feb 2017)</w:t>
+        <w:t>: 2 (first: 2</w:t>
+      </w:r>
+      <w:r>
+        <w:rPr>
+          <w:lang w:val="en-US"/>
+        </w:rPr>
+        <w:t>0</w:t>
+      </w:r>
+      <w:r>
+        <w:rPr>
+          <w:lang w:val="en-US"/>
+        </w:rPr>
+        <w:t xml:space="preserve"> </w:t>
+      </w:r>
+      <w:r>
+        <w:rPr>
+          <w:lang w:val="en-US"/>
+        </w:rPr>
+        <w:t>Feb</w:t>
+      </w:r>
+      <w:r>
+        <w:rPr>
+          <w:lang w:val="en-US"/>
+        </w:rPr>
+        <w:t xml:space="preserve"> 2017; second: 20 </w:t>
+      </w:r>
+      <w:r>
+        <w:rPr>
+          <w:lang w:val="en-US"/>
+        </w:rPr>
+        <w:t>Mar</w:t>
+      </w:r>
+      <w:r>
+        <w:rPr>
+          <w:lang w:val="en-US"/>
+        </w:rPr>
+        <w:t xml:space="preserve"> 2017)</w:t>
       </w:r>
     </w:p>
     <w:p>
@@ -283,8 +319,6 @@
         </w:rPr>
         <w:t>Mandera</w:t>
       </w:r>
-      <w:bookmarkStart w:id="0" w:name="_GoBack"/>
-      <w:bookmarkEnd w:id="0"/>
     </w:p>
     <w:p>
       <w:pPr>
@@ -1132,6 +1166,7 @@
           <w:lang w:val="en-US"/>
         </w:rPr>
       </w:pPr>
+      <w:bookmarkStart w:id="0" w:name="_GoBack"/>
       <w:r>
         <w:rPr>
           <w:lang w:val="en-US"/>
@@ -1184,6 +1219,7 @@
         <w:t>)</w:t>
       </w:r>
     </w:p>
+    <w:bookmarkEnd w:id="0"/>
     <w:p>
       <w:pPr>
         <w:pStyle w:val="ListParagraph"/>
@@ -5547,7 +5583,7 @@
 </file>
 
 <file path=customXml/itemProps1.xml><?xml version="1.0" encoding="utf-8"?>
-<ds:datastoreItem xmlns:ds="http://schemas.openxmlformats.org/officeDocument/2006/customXml" ds:itemID="{4899D34C-9562-454C-9D88-CC6C150D6833}">
+<ds:datastoreItem xmlns:ds="http://schemas.openxmlformats.org/officeDocument/2006/customXml" ds:itemID="{77CC3BD3-55C8-4EC5-AE09-B9BACA1BAF8E}">
   <ds:schemaRefs>
     <ds:schemaRef ds:uri="http://schemas.openxmlformats.org/officeDocument/2006/bibliography"/>
   </ds:schemaRefs>

</xml_diff>

<commit_message>
Merge index calculation R-scripts
</commit_message>
<xml_diff>
--- a/kenya-county-profiles/Kenya County Profiles2round.docx
+++ b/kenya-county-profiles/Kenya County Profiles2round.docx
@@ -1,6 +1,6 @@
 
 <file path=word/document.xml><?xml version="1.0" encoding="utf-8"?>
-<w:document xmlns:wpc="http://schemas.microsoft.com/office/word/2010/wordprocessingCanvas" xmlns:mc="http://schemas.openxmlformats.org/markup-compatibility/2006" xmlns:o="urn:schemas-microsoft-com:office:office" xmlns:r="http://schemas.openxmlformats.org/officeDocument/2006/relationships" xmlns:m="http://schemas.openxmlformats.org/officeDocument/2006/math" xmlns:v="urn:schemas-microsoft-com:vml" xmlns:wp14="http://schemas.microsoft.com/office/word/2010/wordprocessingDrawing" xmlns:wp="http://schemas.openxmlformats.org/drawingml/2006/wordprocessingDrawing" xmlns:w10="urn:schemas-microsoft-com:office:word" xmlns:w="http://schemas.openxmlformats.org/wordprocessingml/2006/main" xmlns:w14="http://schemas.microsoft.com/office/word/2010/wordml" xmlns:w15="http://schemas.microsoft.com/office/word/2012/wordml" xmlns:wpg="http://schemas.microsoft.com/office/word/2010/wordprocessingGroup" xmlns:wpi="http://schemas.microsoft.com/office/word/2010/wordprocessingInk" xmlns:wne="http://schemas.microsoft.com/office/word/2006/wordml" xmlns:wps="http://schemas.microsoft.com/office/word/2010/wordprocessingShape" mc:Ignorable="w14 w15 wp14">
+<w:document xmlns:wpc="http://schemas.microsoft.com/office/word/2010/wordprocessingCanvas" xmlns:mo="http://schemas.microsoft.com/office/mac/office/2008/main" xmlns:mc="http://schemas.openxmlformats.org/markup-compatibility/2006" xmlns:mv="urn:schemas-microsoft-com:mac:vml" xmlns:o="urn:schemas-microsoft-com:office:office" xmlns:r="http://schemas.openxmlformats.org/officeDocument/2006/relationships" xmlns:m="http://schemas.openxmlformats.org/officeDocument/2006/math" xmlns:v="urn:schemas-microsoft-com:vml" xmlns:wp14="http://schemas.microsoft.com/office/word/2010/wordprocessingDrawing" xmlns:wp="http://schemas.openxmlformats.org/drawingml/2006/wordprocessingDrawing" xmlns:w10="urn:schemas-microsoft-com:office:word" xmlns:w="http://schemas.openxmlformats.org/wordprocessingml/2006/main" xmlns:w14="http://schemas.microsoft.com/office/word/2010/wordml" xmlns:w15="http://schemas.microsoft.com/office/word/2012/wordml" xmlns:wpg="http://schemas.microsoft.com/office/word/2010/wordprocessingGroup" xmlns:wpi="http://schemas.microsoft.com/office/word/2010/wordprocessingInk" xmlns:wne="http://schemas.microsoft.com/office/word/2006/wordml" xmlns:wps="http://schemas.microsoft.com/office/word/2010/wordprocessingShape" mc:Ignorable="w14 w15 wp14">
   <w:body>
     <w:p>
       <w:pPr>
@@ -329,10 +329,10 @@
       <w:r>
         <w:rPr>
           <w:noProof/>
-          <w:lang w:eastAsia="es-CO"/>
+          <w:lang w:val="en-US"/>
         </w:rPr>
         <w:drawing>
-          <wp:inline distT="0" distB="0" distL="0" distR="0" wp14:anchorId="68E7BEFD" wp14:editId="6C8B5C13">
+          <wp:inline distT="0" distB="0" distL="0" distR="0" wp14:anchorId="77F19E56" wp14:editId="0B5436B7">
             <wp:extent cx="5413375" cy="5316415"/>
             <wp:effectExtent l="95250" t="95250" r="92075" b="93980"/>
             <wp:docPr id="1" name="Picture 1"/>
@@ -943,20 +943,35 @@
           <w:color w:val="0070C0"/>
           <w:lang w:val="en-US"/>
         </w:rPr>
-        <w:t>03_KACCAL_climatic_indices_2015.R</w:t>
-      </w:r>
-      <w:r>
-        <w:rPr>
-          <w:lang w:val="en-US"/>
-        </w:rPr>
-        <w:t xml:space="preserve"> and </w:t>
+        <w:t>03</w:t>
       </w:r>
       <w:r>
         <w:rPr>
           <w:color w:val="0070C0"/>
           <w:lang w:val="en-US"/>
         </w:rPr>
-        <w:t>04_KACCAL_climatic_indices_2015_LGP.R</w:t>
+        <w:t>-04</w:t>
+      </w:r>
+      <w:r>
+        <w:rPr>
+          <w:color w:val="0070C0"/>
+          <w:lang w:val="en-US"/>
+        </w:rPr>
+        <w:t>_KACCAL_climatic_indices_</w:t>
+      </w:r>
+      <w:r>
+        <w:rPr>
+          <w:color w:val="0070C0"/>
+          <w:lang w:val="en-US"/>
+        </w:rPr>
+        <w:t>current</w:t>
+      </w:r>
+      <w:r>
+        <w:rPr>
+          <w:color w:val="0070C0"/>
+          <w:lang w:val="en-US"/>
+        </w:rPr>
+        <w:t>.R</w:t>
       </w:r>
       <w:r>
         <w:rPr>
@@ -970,64 +985,6 @@
           <w:lang w:val="en-US"/>
         </w:rPr>
         <w:footnoteReference w:id="1"/>
-      </w:r>
-      <w:r>
-        <w:rPr>
-          <w:lang w:val="en-US"/>
-        </w:rPr>
-        <w:t xml:space="preserve"> </w:t>
-      </w:r>
-      <w:r>
-        <w:rPr>
-          <w:color w:val="FF0000"/>
-          <w:lang w:val="en-US"/>
-        </w:rPr>
-        <w:t>–</w:t>
-      </w:r>
-      <w:r>
-        <w:rPr>
-          <w:lang w:val="en-US"/>
-        </w:rPr>
-        <w:t xml:space="preserve"> </w:t>
-      </w:r>
-      <w:r>
-        <w:rPr>
-          <w:color w:val="FF0000"/>
-          <w:lang w:val="en-US"/>
-        </w:rPr>
-        <w:t xml:space="preserve">Harold </w:t>
-      </w:r>
-      <w:proofErr w:type="spellStart"/>
-      <w:r>
-        <w:rPr>
-          <w:color w:val="FF0000"/>
-          <w:lang w:val="en-US"/>
-        </w:rPr>
-        <w:t>unificara</w:t>
-      </w:r>
-      <w:proofErr w:type="spellEnd"/>
-      <w:r>
-        <w:rPr>
-          <w:color w:val="FF0000"/>
-          <w:lang w:val="en-US"/>
-        </w:rPr>
-        <w:t xml:space="preserve"> </w:t>
-      </w:r>
-      <w:proofErr w:type="spellStart"/>
-      <w:r>
-        <w:rPr>
-          <w:color w:val="FF0000"/>
-          <w:lang w:val="en-US"/>
-        </w:rPr>
-        <w:t>los</w:t>
-      </w:r>
-      <w:proofErr w:type="spellEnd"/>
-      <w:r>
-        <w:rPr>
-          <w:color w:val="FF0000"/>
-          <w:lang w:val="en-US"/>
-        </w:rPr>
-        <w:t xml:space="preserve"> dos scripts</w:t>
       </w:r>
     </w:p>
     <w:p>
@@ -1079,6 +1036,13 @@
           <w:color w:val="0070C0"/>
           <w:lang w:val="en-US"/>
         </w:rPr>
+        <w:t>-06</w:t>
+      </w:r>
+      <w:r>
+        <w:rPr>
+          <w:color w:val="0070C0"/>
+          <w:lang w:val="en-US"/>
+        </w:rPr>
         <w:t>_</w:t>
       </w:r>
       <w:r>
@@ -1086,72 +1050,20 @@
           <w:color w:val="0070C0"/>
           <w:lang w:val="en-US"/>
         </w:rPr>
-        <w:t>KACCAL_climatic_indices_future.R</w:t>
-      </w:r>
-      <w:r>
-        <w:rPr>
-          <w:lang w:val="en-US"/>
-        </w:rPr>
-        <w:t xml:space="preserve"> and </w:t>
+        <w:t>KACCAL_climatic_indices_future.</w:t>
       </w:r>
       <w:r>
         <w:rPr>
           <w:color w:val="0070C0"/>
           <w:lang w:val="en-US"/>
         </w:rPr>
-        <w:t>06_KACCAL_climatic_indices_future_LGP.R</w:t>
+        <w:t>R</w:t>
       </w:r>
       <w:r>
         <w:rPr>
           <w:lang w:val="en-US"/>
         </w:rPr>
         <w:t>)</w:t>
-      </w:r>
-      <w:r>
-        <w:rPr>
-          <w:color w:val="FF0000"/>
-          <w:lang w:val="en-US"/>
-        </w:rPr>
-        <w:t xml:space="preserve"> – </w:t>
-      </w:r>
-      <w:r>
-        <w:rPr>
-          <w:color w:val="FF0000"/>
-          <w:lang w:val="en-US"/>
-        </w:rPr>
-        <w:t xml:space="preserve">Harold </w:t>
-      </w:r>
-      <w:proofErr w:type="spellStart"/>
-      <w:r>
-        <w:rPr>
-          <w:color w:val="FF0000"/>
-          <w:lang w:val="en-US"/>
-        </w:rPr>
-        <w:t>unificara</w:t>
-      </w:r>
-      <w:proofErr w:type="spellEnd"/>
-      <w:r>
-        <w:rPr>
-          <w:color w:val="FF0000"/>
-          <w:lang w:val="en-US"/>
-        </w:rPr>
-        <w:t xml:space="preserve"> </w:t>
-      </w:r>
-      <w:proofErr w:type="spellStart"/>
-      <w:r>
-        <w:rPr>
-          <w:color w:val="FF0000"/>
-          <w:lang w:val="en-US"/>
-        </w:rPr>
-        <w:t>los</w:t>
-      </w:r>
-      <w:proofErr w:type="spellEnd"/>
-      <w:r>
-        <w:rPr>
-          <w:color w:val="FF0000"/>
-          <w:lang w:val="en-US"/>
-        </w:rPr>
-        <w:t xml:space="preserve"> dos scripts</w:t>
       </w:r>
     </w:p>
     <w:p>
@@ -1166,7 +1078,6 @@
           <w:lang w:val="en-US"/>
         </w:rPr>
       </w:pPr>
-      <w:bookmarkStart w:id="0" w:name="_GoBack"/>
       <w:r>
         <w:rPr>
           <w:lang w:val="en-US"/>
@@ -1197,8 +1108,17 @@
           <w:color w:val="0070C0"/>
           <w:lang w:val="en-US"/>
         </w:rPr>
-        <w:t>KACCAL_get_statistics_from_climatic_indices.R</w:t>
-      </w:r>
+        <w:t>KACCAL_get_statistics_from_climatic_</w:t>
+      </w:r>
+      <w:proofErr w:type="gramStart"/>
+      <w:r>
+        <w:rPr>
+          <w:color w:val="0070C0"/>
+          <w:lang w:val="en-US"/>
+        </w:rPr>
+        <w:t>indices.R</w:t>
+      </w:r>
+      <w:proofErr w:type="gramEnd"/>
       <w:r>
         <w:rPr>
           <w:lang w:val="en-US"/>
@@ -1218,8 +1138,20 @@
         </w:rPr>
         <w:t>)</w:t>
       </w:r>
+      <w:r>
+        <w:rPr>
+          <w:lang w:val="en-US"/>
+        </w:rPr>
+        <w:t xml:space="preserve"> </w:t>
+      </w:r>
+      <w:r>
+        <w:rPr>
+          <w:color w:val="FF0000"/>
+          <w:lang w:val="en-US"/>
+        </w:rPr>
+        <w:t>Harold unificará los R-scripts</w:t>
+      </w:r>
     </w:p>
-    <w:bookmarkEnd w:id="0"/>
     <w:p>
       <w:pPr>
         <w:pStyle w:val="ListParagraph"/>
@@ -1263,6 +1195,8 @@
         </w:rPr>
         <w:t>)</w:t>
       </w:r>
+      <w:bookmarkStart w:id="0" w:name="_GoBack"/>
+      <w:bookmarkEnd w:id="0"/>
     </w:p>
     <w:p>
       <w:pPr>
@@ -2371,7 +2305,6 @@
                 <w:rFonts w:ascii="Calibri" w:eastAsia="Times New Roman" w:hAnsi="Calibri" w:cs="Times New Roman"/>
                 <w:lang w:val="en-US" w:eastAsia="es-CO"/>
               </w:rPr>
-              <w:lastRenderedPageBreak/>
               <w:t>23 Jan 2017</w:t>
             </w:r>
           </w:p>
@@ -2570,6 +2503,7 @@
                 <w:rFonts w:ascii="Calibri" w:eastAsia="Times New Roman" w:hAnsi="Calibri" w:cs="Times New Roman"/>
                 <w:lang w:val="en-US" w:eastAsia="es-CO"/>
               </w:rPr>
+              <w:lastRenderedPageBreak/>
               <w:t>23 Jan 2017</w:t>
             </w:r>
           </w:p>
@@ -4638,7 +4572,7 @@
 </file>
 
 <file path=word/endnotes.xml><?xml version="1.0" encoding="utf-8"?>
-<w:endnotes xmlns:wpc="http://schemas.microsoft.com/office/word/2010/wordprocessingCanvas" xmlns:mc="http://schemas.openxmlformats.org/markup-compatibility/2006" xmlns:o="urn:schemas-microsoft-com:office:office" xmlns:r="http://schemas.openxmlformats.org/officeDocument/2006/relationships" xmlns:m="http://schemas.openxmlformats.org/officeDocument/2006/math" xmlns:v="urn:schemas-microsoft-com:vml" xmlns:wp14="http://schemas.microsoft.com/office/word/2010/wordprocessingDrawing" xmlns:wp="http://schemas.openxmlformats.org/drawingml/2006/wordprocessingDrawing" xmlns:w10="urn:schemas-microsoft-com:office:word" xmlns:w="http://schemas.openxmlformats.org/wordprocessingml/2006/main" xmlns:w14="http://schemas.microsoft.com/office/word/2010/wordml" xmlns:w15="http://schemas.microsoft.com/office/word/2012/wordml" xmlns:wpg="http://schemas.microsoft.com/office/word/2010/wordprocessingGroup" xmlns:wpi="http://schemas.microsoft.com/office/word/2010/wordprocessingInk" xmlns:wne="http://schemas.microsoft.com/office/word/2006/wordml" xmlns:wps="http://schemas.microsoft.com/office/word/2010/wordprocessingShape" mc:Ignorable="w14 w15 wp14">
+<w:endnotes xmlns:wpc="http://schemas.microsoft.com/office/word/2010/wordprocessingCanvas" xmlns:mo="http://schemas.microsoft.com/office/mac/office/2008/main" xmlns:mc="http://schemas.openxmlformats.org/markup-compatibility/2006" xmlns:mv="urn:schemas-microsoft-com:mac:vml" xmlns:o="urn:schemas-microsoft-com:office:office" xmlns:r="http://schemas.openxmlformats.org/officeDocument/2006/relationships" xmlns:m="http://schemas.openxmlformats.org/officeDocument/2006/math" xmlns:v="urn:schemas-microsoft-com:vml" xmlns:wp14="http://schemas.microsoft.com/office/word/2010/wordprocessingDrawing" xmlns:wp="http://schemas.openxmlformats.org/drawingml/2006/wordprocessingDrawing" xmlns:w10="urn:schemas-microsoft-com:office:word" xmlns:w="http://schemas.openxmlformats.org/wordprocessingml/2006/main" xmlns:w14="http://schemas.microsoft.com/office/word/2010/wordml" xmlns:w15="http://schemas.microsoft.com/office/word/2012/wordml" xmlns:wpg="http://schemas.microsoft.com/office/word/2010/wordprocessingGroup" xmlns:wpi="http://schemas.microsoft.com/office/word/2010/wordprocessingInk" xmlns:wne="http://schemas.microsoft.com/office/word/2006/wordml" xmlns:wps="http://schemas.microsoft.com/office/word/2010/wordprocessingShape" mc:Ignorable="w14 w15 wp14">
   <w:endnote w:type="separator" w:id="-1">
     <w:p>
       <w:pPr>
@@ -4663,7 +4597,7 @@
 </file>
 
 <file path=word/footnotes.xml><?xml version="1.0" encoding="utf-8"?>
-<w:footnotes xmlns:wpc="http://schemas.microsoft.com/office/word/2010/wordprocessingCanvas" xmlns:mc="http://schemas.openxmlformats.org/markup-compatibility/2006" xmlns:o="urn:schemas-microsoft-com:office:office" xmlns:r="http://schemas.openxmlformats.org/officeDocument/2006/relationships" xmlns:m="http://schemas.openxmlformats.org/officeDocument/2006/math" xmlns:v="urn:schemas-microsoft-com:vml" xmlns:wp14="http://schemas.microsoft.com/office/word/2010/wordprocessingDrawing" xmlns:wp="http://schemas.openxmlformats.org/drawingml/2006/wordprocessingDrawing" xmlns:w10="urn:schemas-microsoft-com:office:word" xmlns:w="http://schemas.openxmlformats.org/wordprocessingml/2006/main" xmlns:w14="http://schemas.microsoft.com/office/word/2010/wordml" xmlns:w15="http://schemas.microsoft.com/office/word/2012/wordml" xmlns:wpg="http://schemas.microsoft.com/office/word/2010/wordprocessingGroup" xmlns:wpi="http://schemas.microsoft.com/office/word/2010/wordprocessingInk" xmlns:wne="http://schemas.microsoft.com/office/word/2006/wordml" xmlns:wps="http://schemas.microsoft.com/office/word/2010/wordprocessingShape" mc:Ignorable="w14 w15 wp14">
+<w:footnotes xmlns:wpc="http://schemas.microsoft.com/office/word/2010/wordprocessingCanvas" xmlns:mo="http://schemas.microsoft.com/office/mac/office/2008/main" xmlns:mc="http://schemas.openxmlformats.org/markup-compatibility/2006" xmlns:mv="urn:schemas-microsoft-com:mac:vml" xmlns:o="urn:schemas-microsoft-com:office:office" xmlns:r="http://schemas.openxmlformats.org/officeDocument/2006/relationships" xmlns:m="http://schemas.openxmlformats.org/officeDocument/2006/math" xmlns:v="urn:schemas-microsoft-com:vml" xmlns:wp14="http://schemas.microsoft.com/office/word/2010/wordprocessingDrawing" xmlns:wp="http://schemas.openxmlformats.org/drawingml/2006/wordprocessingDrawing" xmlns:w10="urn:schemas-microsoft-com:office:word" xmlns:w="http://schemas.openxmlformats.org/wordprocessingml/2006/main" xmlns:w14="http://schemas.microsoft.com/office/word/2010/wordml" xmlns:w15="http://schemas.microsoft.com/office/word/2012/wordml" xmlns:wpg="http://schemas.microsoft.com/office/word/2010/wordprocessingGroup" xmlns:wpi="http://schemas.microsoft.com/office/word/2010/wordprocessingInk" xmlns:wne="http://schemas.microsoft.com/office/word/2006/wordml" xmlns:wps="http://schemas.microsoft.com/office/word/2010/wordprocessingShape" mc:Ignorable="w14 w15 wp14">
   <w:footnote w:type="separator" w:id="-1">
     <w:p>
       <w:pPr>
@@ -4713,8 +4647,8 @@
 </file>
 
 <file path=word/numbering.xml><?xml version="1.0" encoding="utf-8"?>
-<w:numbering xmlns:wpc="http://schemas.microsoft.com/office/word/2010/wordprocessingCanvas" xmlns:mc="http://schemas.openxmlformats.org/markup-compatibility/2006" xmlns:o="urn:schemas-microsoft-com:office:office" xmlns:r="http://schemas.openxmlformats.org/officeDocument/2006/relationships" xmlns:m="http://schemas.openxmlformats.org/officeDocument/2006/math" xmlns:v="urn:schemas-microsoft-com:vml" xmlns:wp14="http://schemas.microsoft.com/office/word/2010/wordprocessingDrawing" xmlns:wp="http://schemas.openxmlformats.org/drawingml/2006/wordprocessingDrawing" xmlns:w10="urn:schemas-microsoft-com:office:word" xmlns:w="http://schemas.openxmlformats.org/wordprocessingml/2006/main" xmlns:w14="http://schemas.microsoft.com/office/word/2010/wordml" xmlns:w15="http://schemas.microsoft.com/office/word/2012/wordml" xmlns:wpg="http://schemas.microsoft.com/office/word/2010/wordprocessingGroup" xmlns:wpi="http://schemas.microsoft.com/office/word/2010/wordprocessingInk" xmlns:wne="http://schemas.microsoft.com/office/word/2006/wordml" xmlns:wps="http://schemas.microsoft.com/office/word/2010/wordprocessingShape" mc:Ignorable="w14 w15 wp14">
-  <w:abstractNum w:abstractNumId="0" w15:restartNumberingAfterBreak="0">
+<w:numbering xmlns:wpc="http://schemas.microsoft.com/office/word/2010/wordprocessingCanvas" xmlns:mo="http://schemas.microsoft.com/office/mac/office/2008/main" xmlns:mc="http://schemas.openxmlformats.org/markup-compatibility/2006" xmlns:mv="urn:schemas-microsoft-com:mac:vml" xmlns:o="urn:schemas-microsoft-com:office:office" xmlns:r="http://schemas.openxmlformats.org/officeDocument/2006/relationships" xmlns:m="http://schemas.openxmlformats.org/officeDocument/2006/math" xmlns:v="urn:schemas-microsoft-com:vml" xmlns:wp14="http://schemas.microsoft.com/office/word/2010/wordprocessingDrawing" xmlns:wp="http://schemas.openxmlformats.org/drawingml/2006/wordprocessingDrawing" xmlns:w10="urn:schemas-microsoft-com:office:word" xmlns:w="http://schemas.openxmlformats.org/wordprocessingml/2006/main" xmlns:w14="http://schemas.microsoft.com/office/word/2010/wordml" xmlns:w15="http://schemas.microsoft.com/office/word/2012/wordml" xmlns:wpg="http://schemas.microsoft.com/office/word/2010/wordprocessingGroup" xmlns:wpi="http://schemas.microsoft.com/office/word/2010/wordprocessingInk" xmlns:wne="http://schemas.microsoft.com/office/word/2006/wordml" xmlns:wps="http://schemas.microsoft.com/office/word/2010/wordprocessingShape" mc:Ignorable="w14 w15 wp14">
+  <w:abstractNum w:abstractNumId="0">
     <w:nsid w:val="671A2F70"/>
     <w:multiLevelType w:val="hybridMultilevel"/>
     <w:tmpl w:val="5A887B88"/>
@@ -4826,7 +4760,7 @@
       </w:pPr>
     </w:pPrDefault>
   </w:docDefaults>
-  <w:latentStyles w:defLockedState="0" w:defUIPriority="99" w:defSemiHidden="0" w:defUnhideWhenUsed="0" w:defQFormat="0" w:count="371">
+  <w:latentStyles w:defLockedState="0" w:defUIPriority="99" w:defSemiHidden="0" w:defUnhideWhenUsed="0" w:defQFormat="0" w:count="382">
     <w:lsdException w:name="Normal" w:uiPriority="0" w:qFormat="1"/>
     <w:lsdException w:name="heading 1" w:uiPriority="9" w:qFormat="1"/>
     <w:lsdException w:name="heading 2" w:semiHidden="1" w:uiPriority="9" w:unhideWhenUsed="1" w:qFormat="1"/>
@@ -4932,7 +4866,6 @@
     <w:lsdException w:name="HTML Sample" w:semiHidden="1" w:unhideWhenUsed="1"/>
     <w:lsdException w:name="HTML Typewriter" w:semiHidden="1" w:unhideWhenUsed="1"/>
     <w:lsdException w:name="HTML Variable" w:semiHidden="1" w:unhideWhenUsed="1"/>
-    <w:lsdException w:name="Normal Table" w:semiHidden="1" w:unhideWhenUsed="1"/>
     <w:lsdException w:name="annotation subject" w:semiHidden="1" w:unhideWhenUsed="1"/>
     <w:lsdException w:name="No List" w:semiHidden="1" w:unhideWhenUsed="1"/>
     <w:lsdException w:name="Outline List 1" w:semiHidden="1" w:unhideWhenUsed="1"/>
@@ -4978,11 +4911,9 @@
     <w:lsdException w:name="Table Subtle 1" w:semiHidden="1" w:unhideWhenUsed="1"/>
     <w:lsdException w:name="Table Subtle 2" w:semiHidden="1" w:unhideWhenUsed="1"/>
     <w:lsdException w:name="Table Web 1" w:semiHidden="1" w:unhideWhenUsed="1"/>
-    <w:lsdException w:name="Table Web 2" w:semiHidden="1" w:unhideWhenUsed="1"/>
     <w:lsdException w:name="Table Web 3" w:semiHidden="1" w:unhideWhenUsed="1"/>
     <w:lsdException w:name="Balloon Text" w:semiHidden="1" w:unhideWhenUsed="1"/>
     <w:lsdException w:name="Table Grid" w:uiPriority="39"/>
-    <w:lsdException w:name="Table Theme" w:semiHidden="1" w:unhideWhenUsed="1"/>
     <w:lsdException w:name="Placeholder Text" w:semiHidden="1"/>
     <w:lsdException w:name="No Spacing" w:uiPriority="1" w:qFormat="1"/>
     <w:lsdException w:name="Light Shading" w:uiPriority="60"/>
@@ -5198,6 +5129,8 @@
     <w:lsdException w:name="List Table 5 Dark Accent 6" w:uiPriority="50"/>
     <w:lsdException w:name="List Table 6 Colorful Accent 6" w:uiPriority="51"/>
     <w:lsdException w:name="List Table 7 Colorful Accent 6" w:uiPriority="52"/>
+    <w:lsdException w:name="Mention" w:semiHidden="1" w:unhideWhenUsed="1"/>
+    <w:lsdException w:name="Smart Hyperlink" w:semiHidden="1" w:unhideWhenUsed="1"/>
   </w:latentStyles>
   <w:style w:type="paragraph" w:default="1" w:styleId="Normal">
     <w:name w:val="Normal"/>
@@ -5583,7 +5516,7 @@
 </file>
 
 <file path=customXml/itemProps1.xml><?xml version="1.0" encoding="utf-8"?>
-<ds:datastoreItem xmlns:ds="http://schemas.openxmlformats.org/officeDocument/2006/customXml" ds:itemID="{77CC3BD3-55C8-4EC5-AE09-B9BACA1BAF8E}">
+<ds:datastoreItem xmlns:ds="http://schemas.openxmlformats.org/officeDocument/2006/customXml" ds:itemID="{84281FF0-E6C8-584E-A1EF-CD3F1A65BB50}">
   <ds:schemaRefs>
     <ds:schemaRef ds:uri="http://schemas.openxmlformats.org/officeDocument/2006/bibliography"/>
   </ds:schemaRefs>

</xml_diff>